<commit_message>
latest fargate instructions has been added.
</commit_message>
<xml_diff>
--- a/fargate_manager/Help.docx
+++ b/fargate_manager/Help.docx
@@ -389,6 +389,12 @@
       </w:r>
     </w:p>
     <w:p>
+      <w:pPr>
+        <w:pStyle w:val="ListParagraph"/>
+        <w:ind w:left="1080"/>
+      </w:pPr>
+    </w:p>
+    <w:p>
       <w:r>
         <w:t xml:space="preserve">            </w:t>
       </w:r>
@@ -401,7 +407,132 @@
     <w:p>
       <w:pPr>
         <w:pStyle w:val="ListParagraph"/>
-      </w:pPr>
+        <w:numPr>
+          <w:ilvl w:val="0"/>
+          <w:numId w:val="2"/>
+        </w:numPr>
+      </w:pPr>
+      <w:r>
+        <w:t>DELETE A FILE</w:t>
+      </w:r>
+      <w:r>
+        <w:t xml:space="preserve"> F8</w:t>
+      </w:r>
+      <w:r>
+        <w:tab/>
+      </w:r>
+    </w:p>
+    <w:p>
+      <w:pPr>
+        <w:ind w:left="720"/>
+      </w:pPr>
+    </w:p>
+    <w:p>
+      <w:pPr>
+        <w:pStyle w:val="ListParagraph"/>
+        <w:ind w:left="1080"/>
+      </w:pPr>
+      <w:r>
+        <w:drawing>
+          <wp:inline distT="0" distB="0" distL="0" distR="0" wp14:anchorId="676A5519" wp14:editId="3AD45BC6">
+            <wp:extent cx="5943600" cy="3858260"/>
+            <wp:effectExtent l="0" t="0" r="0" b="8890"/>
+            <wp:docPr id="6" name="Picture 6" descr="Graphical user interface&#10;&#10;Description automatically generated"/>
+            <wp:cNvGraphicFramePr>
+              <a:graphicFrameLocks xmlns:a="http://schemas.openxmlformats.org/drawingml/2006/main" noChangeAspect="1"/>
+            </wp:cNvGraphicFramePr>
+            <a:graphic xmlns:a="http://schemas.openxmlformats.org/drawingml/2006/main">
+              <a:graphicData uri="http://schemas.openxmlformats.org/drawingml/2006/picture">
+                <pic:pic xmlns:pic="http://schemas.openxmlformats.org/drawingml/2006/picture">
+                  <pic:nvPicPr>
+                    <pic:cNvPr id="6" name="Picture 6" descr="Graphical user interface&#10;&#10;Description automatically generated"/>
+                    <pic:cNvPicPr/>
+                  </pic:nvPicPr>
+                  <pic:blipFill>
+                    <a:blip r:embed="rId10"/>
+                    <a:stretch>
+                      <a:fillRect/>
+                    </a:stretch>
+                  </pic:blipFill>
+                  <pic:spPr>
+                    <a:xfrm>
+                      <a:off x="0" y="0"/>
+                      <a:ext cx="5943600" cy="3858260"/>
+                    </a:xfrm>
+                    <a:prstGeom prst="rect">
+                      <a:avLst/>
+                    </a:prstGeom>
+                  </pic:spPr>
+                </pic:pic>
+              </a:graphicData>
+            </a:graphic>
+          </wp:inline>
+        </w:drawing>
+      </w:r>
+    </w:p>
+    <w:p>
+      <w:pPr>
+        <w:pStyle w:val="ListParagraph"/>
+        <w:ind w:left="1080"/>
+      </w:pPr>
+    </w:p>
+    <w:p>
+      <w:pPr>
+        <w:pStyle w:val="ListParagraph"/>
+        <w:ind w:left="1080"/>
+      </w:pPr>
+      <w:r>
+        <w:t>Note all operations of are listed below</w:t>
+      </w:r>
+    </w:p>
+    <w:p>
+      <w:pPr>
+        <w:pStyle w:val="ListParagraph"/>
+        <w:ind w:left="1080"/>
+      </w:pPr>
+    </w:p>
+    <w:p>
+      <w:pPr>
+        <w:pStyle w:val="ListParagraph"/>
+        <w:ind w:left="1080"/>
+      </w:pPr>
+      <w:r>
+        <w:drawing>
+          <wp:inline distT="0" distB="0" distL="0" distR="0" wp14:anchorId="537C4679" wp14:editId="7DA17A68">
+            <wp:extent cx="5943600" cy="888365"/>
+            <wp:effectExtent l="0" t="0" r="0" b="6985"/>
+            <wp:docPr id="7" name="Picture 7" descr="A screenshot of a computer&#10;&#10;Description automatically generated with medium confidence"/>
+            <wp:cNvGraphicFramePr>
+              <a:graphicFrameLocks xmlns:a="http://schemas.openxmlformats.org/drawingml/2006/main" noChangeAspect="1"/>
+            </wp:cNvGraphicFramePr>
+            <a:graphic xmlns:a="http://schemas.openxmlformats.org/drawingml/2006/main">
+              <a:graphicData uri="http://schemas.openxmlformats.org/drawingml/2006/picture">
+                <pic:pic xmlns:pic="http://schemas.openxmlformats.org/drawingml/2006/picture">
+                  <pic:nvPicPr>
+                    <pic:cNvPr id="7" name="Picture 7" descr="A screenshot of a computer&#10;&#10;Description automatically generated with medium confidence"/>
+                    <pic:cNvPicPr/>
+                  </pic:nvPicPr>
+                  <pic:blipFill>
+                    <a:blip r:embed="rId11"/>
+                    <a:stretch>
+                      <a:fillRect/>
+                    </a:stretch>
+                  </pic:blipFill>
+                  <pic:spPr>
+                    <a:xfrm>
+                      <a:off x="0" y="0"/>
+                      <a:ext cx="5943600" cy="888365"/>
+                    </a:xfrm>
+                    <a:prstGeom prst="rect">
+                      <a:avLst/>
+                    </a:prstGeom>
+                  </pic:spPr>
+                </pic:pic>
+              </a:graphicData>
+            </a:graphic>
+          </wp:inline>
+        </w:drawing>
+      </w:r>
     </w:p>
     <w:sectPr>
       <w:pgSz w:w="12240" w:h="15840"/>

</xml_diff>